<commit_message>
weeks 2 and 3 pda complete
</commit_message>
<xml_diff>
--- a/catriona_ford_PDA/Evidence-Gathering-Portfolio.docx
+++ b/catriona_ford_PDA/Evidence-Gathering-Portfolio.docx
@@ -650,63 +650,143 @@
     <w:p>
       <w:pPr>
         <w:pStyle w:val="Body"/>
-        <w:jc w:val="center"/>
-        <w:rPr>
-          <w:b/>
-          <w:bCs/>
-          <w:u w:val="single"/>
-        </w:rPr>
-      </w:pPr>
-    </w:p>
-    <w:p>
-      <w:pPr>
-        <w:pStyle w:val="Body"/>
-        <w:jc w:val="center"/>
-        <w:rPr>
-          <w:b/>
-          <w:bCs/>
-          <w:u w:val="single"/>
-        </w:rPr>
+        <w:keepNext/>
+        <w:jc w:val="center"/>
       </w:pPr>
       <w:r>
         <w:rPr>
           <w:b/>
           <w:bCs/>
           <w:u w:val="single"/>
-          <w:lang w:val="en-US"/>
-        </w:rPr>
-        <w:t>Paste Screenshot here</w:t>
+        </w:rPr>
+        <w:drawing>
+          <wp:inline distT="0" distB="0" distL="0" distR="0" wp14:anchorId="1CFE4E71" wp14:editId="134E60E5">
+            <wp:extent cx="5130800" cy="1257300"/>
+            <wp:effectExtent l="0" t="0" r="0" b="0"/>
+            <wp:docPr id="11" name="Picture 11"/>
+            <wp:cNvGraphicFramePr>
+              <a:graphicFrameLocks xmlns:a="http://schemas.openxmlformats.org/drawingml/2006/main" noChangeAspect="1"/>
+            </wp:cNvGraphicFramePr>
+            <a:graphic xmlns:a="http://schemas.openxmlformats.org/drawingml/2006/main">
+              <a:graphicData uri="http://schemas.openxmlformats.org/drawingml/2006/picture">
+                <pic:pic xmlns:pic="http://schemas.openxmlformats.org/drawingml/2006/picture">
+                  <pic:nvPicPr>
+                    <pic:cNvPr id="1" name=""/>
+                    <pic:cNvPicPr/>
+                  </pic:nvPicPr>
+                  <pic:blipFill>
+                    <a:blip r:embed="rId8"/>
+                    <a:stretch>
+                      <a:fillRect/>
+                    </a:stretch>
+                  </pic:blipFill>
+                  <pic:spPr>
+                    <a:xfrm>
+                      <a:off x="0" y="0"/>
+                      <a:ext cx="5130800" cy="1257300"/>
+                    </a:xfrm>
+                    <a:prstGeom prst="rect">
+                      <a:avLst/>
+                    </a:prstGeom>
+                  </pic:spPr>
+                </pic:pic>
+              </a:graphicData>
+            </a:graphic>
+          </wp:inline>
+        </w:drawing>
       </w:r>
     </w:p>
     <w:p>
       <w:pPr>
-        <w:pStyle w:val="Body"/>
-        <w:jc w:val="center"/>
-        <w:rPr>
-          <w:b/>
-          <w:bCs/>
-          <w:u w:val="single"/>
-        </w:rPr>
-      </w:pPr>
-    </w:p>
-    <w:p>
-      <w:pPr>
-        <w:pStyle w:val="Body"/>
-        <w:jc w:val="center"/>
-        <w:rPr>
-          <w:b/>
-          <w:bCs/>
+        <w:pStyle w:val="Caption"/>
+        <w:jc w:val="center"/>
+        <w:rPr>
+          <w:rFonts w:ascii="Calibri" w:hAnsi="Calibri" w:cs="Calibri"/>
+          <w:b/>
+          <w:bCs/>
+          <w:sz w:val="22"/>
+          <w:szCs w:val="22"/>
           <w:u w:val="single"/>
         </w:rPr>
       </w:pPr>
       <w:r>
         <w:rPr>
-          <w:b/>
-          <w:bCs/>
-          <w:u w:val="single"/>
-          <w:lang w:val="en-US"/>
-        </w:rPr>
-        <w:t>Description here</w:t>
+          <w:rFonts w:ascii="Calibri" w:hAnsi="Calibri" w:cs="Calibri"/>
+          <w:sz w:val="22"/>
+          <w:szCs w:val="22"/>
+        </w:rPr>
+        <w:t>An array in a function in a program</w:t>
+      </w:r>
+    </w:p>
+    <w:p>
+      <w:pPr>
+        <w:pStyle w:val="Body"/>
+        <w:keepNext/>
+        <w:jc w:val="center"/>
+      </w:pPr>
+      <w:r>
+        <w:rPr>
+          <w:b/>
+          <w:bCs/>
+          <w:u w:val="single"/>
+        </w:rPr>
+        <w:drawing>
+          <wp:inline distT="0" distB="0" distL="0" distR="0" wp14:anchorId="5BD59D12" wp14:editId="02784882">
+            <wp:extent cx="6120130" cy="1397635"/>
+            <wp:effectExtent l="0" t="0" r="1270" b="0"/>
+            <wp:docPr id="12" name="Picture 12"/>
+            <wp:cNvGraphicFramePr>
+              <a:graphicFrameLocks xmlns:a="http://schemas.openxmlformats.org/drawingml/2006/main" noChangeAspect="1"/>
+            </wp:cNvGraphicFramePr>
+            <a:graphic xmlns:a="http://schemas.openxmlformats.org/drawingml/2006/main">
+              <a:graphicData uri="http://schemas.openxmlformats.org/drawingml/2006/picture">
+                <pic:pic xmlns:pic="http://schemas.openxmlformats.org/drawingml/2006/picture">
+                  <pic:nvPicPr>
+                    <pic:cNvPr id="1" name=""/>
+                    <pic:cNvPicPr/>
+                  </pic:nvPicPr>
+                  <pic:blipFill>
+                    <a:blip r:embed="rId9"/>
+                    <a:stretch>
+                      <a:fillRect/>
+                    </a:stretch>
+                  </pic:blipFill>
+                  <pic:spPr>
+                    <a:xfrm>
+                      <a:off x="0" y="0"/>
+                      <a:ext cx="6120130" cy="1397635"/>
+                    </a:xfrm>
+                    <a:prstGeom prst="rect">
+                      <a:avLst/>
+                    </a:prstGeom>
+                  </pic:spPr>
+                </pic:pic>
+              </a:graphicData>
+            </a:graphic>
+          </wp:inline>
+        </w:drawing>
+      </w:r>
+    </w:p>
+    <w:p>
+      <w:pPr>
+        <w:pStyle w:val="Caption"/>
+        <w:jc w:val="center"/>
+        <w:rPr>
+          <w:rFonts w:ascii="Calibri" w:hAnsi="Calibri" w:cs="Calibri"/>
+          <w:b/>
+          <w:bCs/>
+          <w:sz w:val="22"/>
+          <w:szCs w:val="22"/>
+          <w:u w:val="single"/>
+        </w:rPr>
+      </w:pPr>
+      <w:r>
+        <w:rPr>
+          <w:rFonts w:ascii="Calibri" w:hAnsi="Calibri" w:cs="Calibri"/>
+          <w:sz w:val="22"/>
+          <w:szCs w:val="22"/>
+        </w:rPr>
+        <w:t>The result of the function running</w:t>
       </w:r>
     </w:p>
     <w:p>
@@ -805,6 +885,7 @@
               <w:rPr>
                 <w:rFonts w:eastAsia="Arial Unicode MS" w:cs="Arial Unicode MS"/>
               </w:rPr>
+              <w:lastRenderedPageBreak/>
               <w:t>Unit</w:t>
             </w:r>
           </w:p>
@@ -1144,14 +1225,72 @@
     <w:p>
       <w:pPr>
         <w:pStyle w:val="Body"/>
-        <w:jc w:val="center"/>
-        <w:rPr>
-          <w:b/>
-          <w:bCs/>
-          <w:u w:val="single"/>
-        </w:rPr>
-      </w:pPr>
-    </w:p>
+        <w:keepNext/>
+        <w:jc w:val="center"/>
+      </w:pPr>
+      <w:r>
+        <w:rPr>
+          <w:b/>
+          <w:bCs/>
+          <w:u w:val="single"/>
+        </w:rPr>
+        <w:drawing>
+          <wp:inline distT="0" distB="0" distL="0" distR="0" wp14:anchorId="358BC717" wp14:editId="107F3003">
+            <wp:extent cx="4876800" cy="5778500"/>
+            <wp:effectExtent l="0" t="0" r="0" b="0"/>
+            <wp:docPr id="13" name="Picture 13"/>
+            <wp:cNvGraphicFramePr>
+              <a:graphicFrameLocks xmlns:a="http://schemas.openxmlformats.org/drawingml/2006/main" noChangeAspect="1"/>
+            </wp:cNvGraphicFramePr>
+            <a:graphic xmlns:a="http://schemas.openxmlformats.org/drawingml/2006/main">
+              <a:graphicData uri="http://schemas.openxmlformats.org/drawingml/2006/picture">
+                <pic:pic xmlns:pic="http://schemas.openxmlformats.org/drawingml/2006/picture">
+                  <pic:nvPicPr>
+                    <pic:cNvPr id="1" name=""/>
+                    <pic:cNvPicPr/>
+                  </pic:nvPicPr>
+                  <pic:blipFill>
+                    <a:blip r:embed="rId10"/>
+                    <a:stretch>
+                      <a:fillRect/>
+                    </a:stretch>
+                  </pic:blipFill>
+                  <pic:spPr>
+                    <a:xfrm>
+                      <a:off x="0" y="0"/>
+                      <a:ext cx="4876800" cy="5778500"/>
+                    </a:xfrm>
+                    <a:prstGeom prst="rect">
+                      <a:avLst/>
+                    </a:prstGeom>
+                  </pic:spPr>
+                </pic:pic>
+              </a:graphicData>
+            </a:graphic>
+          </wp:inline>
+        </w:drawing>
+      </w:r>
+    </w:p>
+    <w:p>
+      <w:pPr>
+        <w:pStyle w:val="Caption"/>
+        <w:jc w:val="center"/>
+        <w:rPr>
+          <w:rFonts w:ascii="Calibri" w:hAnsi="Calibri" w:cs="Calibri"/>
+          <w:sz w:val="22"/>
+          <w:szCs w:val="22"/>
+        </w:rPr>
+      </w:pPr>
+      <w:r>
+        <w:rPr>
+          <w:rFonts w:ascii="Calibri" w:hAnsi="Calibri" w:cs="Calibri"/>
+          <w:sz w:val="22"/>
+          <w:szCs w:val="22"/>
+        </w:rPr>
+        <w:t>A hash in a program</w:t>
+      </w:r>
+    </w:p>
+    <w:p/>
     <w:p>
       <w:pPr>
         <w:pStyle w:val="Body"/>
@@ -1175,71 +1314,157 @@
     <w:p>
       <w:pPr>
         <w:pStyle w:val="Body"/>
-        <w:jc w:val="center"/>
-        <w:rPr>
-          <w:b/>
-          <w:bCs/>
-          <w:u w:val="single"/>
-        </w:rPr>
-      </w:pPr>
-    </w:p>
-    <w:p>
-      <w:pPr>
-        <w:pStyle w:val="Body"/>
-        <w:jc w:val="center"/>
-        <w:rPr>
-          <w:b/>
-          <w:bCs/>
-          <w:u w:val="single"/>
-        </w:rPr>
-      </w:pPr>
-    </w:p>
-    <w:p>
-      <w:pPr>
-        <w:pStyle w:val="Body"/>
-        <w:jc w:val="center"/>
-        <w:rPr>
-          <w:b/>
-          <w:bCs/>
-          <w:u w:val="single"/>
-        </w:rPr>
+        <w:keepNext/>
+        <w:jc w:val="center"/>
       </w:pPr>
       <w:r>
         <w:rPr>
           <w:b/>
           <w:bCs/>
           <w:u w:val="single"/>
-          <w:lang w:val="en-US"/>
-        </w:rPr>
-        <w:t>Description here</w:t>
+        </w:rPr>
+        <w:lastRenderedPageBreak/>
+        <w:drawing>
+          <wp:inline distT="0" distB="0" distL="0" distR="0" wp14:anchorId="1FB1F62F" wp14:editId="2FEE127B">
+            <wp:extent cx="4775200" cy="1282700"/>
+            <wp:effectExtent l="0" t="0" r="0" b="0"/>
+            <wp:docPr id="14" name="Picture 14"/>
+            <wp:cNvGraphicFramePr>
+              <a:graphicFrameLocks xmlns:a="http://schemas.openxmlformats.org/drawingml/2006/main" noChangeAspect="1"/>
+            </wp:cNvGraphicFramePr>
+            <a:graphic xmlns:a="http://schemas.openxmlformats.org/drawingml/2006/main">
+              <a:graphicData uri="http://schemas.openxmlformats.org/drawingml/2006/picture">
+                <pic:pic xmlns:pic="http://schemas.openxmlformats.org/drawingml/2006/picture">
+                  <pic:nvPicPr>
+                    <pic:cNvPr id="1" name=""/>
+                    <pic:cNvPicPr/>
+                  </pic:nvPicPr>
+                  <pic:blipFill>
+                    <a:blip r:embed="rId11"/>
+                    <a:stretch>
+                      <a:fillRect/>
+                    </a:stretch>
+                  </pic:blipFill>
+                  <pic:spPr>
+                    <a:xfrm>
+                      <a:off x="0" y="0"/>
+                      <a:ext cx="4775200" cy="1282700"/>
+                    </a:xfrm>
+                    <a:prstGeom prst="rect">
+                      <a:avLst/>
+                    </a:prstGeom>
+                  </pic:spPr>
+                </pic:pic>
+              </a:graphicData>
+            </a:graphic>
+          </wp:inline>
+        </w:drawing>
       </w:r>
     </w:p>
     <w:p>
       <w:pPr>
-        <w:pStyle w:val="Body"/>
-        <w:jc w:val="center"/>
-        <w:rPr>
-          <w:b/>
-          <w:bCs/>
-          <w:u w:val="single"/>
-        </w:rPr>
-      </w:pPr>
-    </w:p>
-    <w:p>
-      <w:pPr>
-        <w:pStyle w:val="Body"/>
-        <w:jc w:val="center"/>
-        <w:rPr>
-          <w:b/>
-          <w:bCs/>
-          <w:u w:val="single"/>
-        </w:rPr>
-      </w:pPr>
-    </w:p>
-    <w:p>
-      <w:pPr>
-        <w:pStyle w:val="Body"/>
-        <w:jc w:val="center"/>
+        <w:pStyle w:val="Caption"/>
+        <w:jc w:val="center"/>
+        <w:rPr>
+          <w:rFonts w:ascii="Calibri" w:hAnsi="Calibri" w:cs="Calibri"/>
+          <w:sz w:val="22"/>
+          <w:szCs w:val="22"/>
+        </w:rPr>
+      </w:pPr>
+      <w:r>
+        <w:rPr>
+          <w:rFonts w:ascii="Calibri" w:hAnsi="Calibri" w:cs="Calibri"/>
+          <w:sz w:val="22"/>
+          <w:szCs w:val="22"/>
+        </w:rPr>
+        <w:t>A function that uses the hash</w:t>
+      </w:r>
+    </w:p>
+    <w:p>
+      <w:pPr>
+        <w:keepNext/>
+        <w:rPr>
+          <w:rFonts w:ascii="Calibri" w:hAnsi="Calibri" w:cs="Calibri"/>
+          <w:sz w:val="22"/>
+          <w:szCs w:val="22"/>
+        </w:rPr>
+      </w:pPr>
+      <w:r>
+        <w:rPr>
+          <w:rFonts w:ascii="Calibri" w:hAnsi="Calibri" w:cs="Calibri"/>
+          <w:sz w:val="22"/>
+          <w:szCs w:val="22"/>
+        </w:rPr>
+        <w:drawing>
+          <wp:inline distT="0" distB="0" distL="0" distR="0" wp14:anchorId="0B3CF746" wp14:editId="54142F80">
+            <wp:extent cx="6120130" cy="1780540"/>
+            <wp:effectExtent l="0" t="0" r="1270" b="0"/>
+            <wp:docPr id="16" name="Picture 16"/>
+            <wp:cNvGraphicFramePr>
+              <a:graphicFrameLocks xmlns:a="http://schemas.openxmlformats.org/drawingml/2006/main" noChangeAspect="1"/>
+            </wp:cNvGraphicFramePr>
+            <a:graphic xmlns:a="http://schemas.openxmlformats.org/drawingml/2006/main">
+              <a:graphicData uri="http://schemas.openxmlformats.org/drawingml/2006/picture">
+                <pic:pic xmlns:pic="http://schemas.openxmlformats.org/drawingml/2006/picture">
+                  <pic:nvPicPr>
+                    <pic:cNvPr id="1" name=""/>
+                    <pic:cNvPicPr/>
+                  </pic:nvPicPr>
+                  <pic:blipFill>
+                    <a:blip r:embed="rId12"/>
+                    <a:stretch>
+                      <a:fillRect/>
+                    </a:stretch>
+                  </pic:blipFill>
+                  <pic:spPr>
+                    <a:xfrm>
+                      <a:off x="0" y="0"/>
+                      <a:ext cx="6120130" cy="1780540"/>
+                    </a:xfrm>
+                    <a:prstGeom prst="rect">
+                      <a:avLst/>
+                    </a:prstGeom>
+                  </pic:spPr>
+                </pic:pic>
+              </a:graphicData>
+            </a:graphic>
+          </wp:inline>
+        </w:drawing>
+      </w:r>
+    </w:p>
+    <w:p>
+      <w:pPr>
+        <w:pStyle w:val="Caption"/>
+        <w:jc w:val="center"/>
+        <w:rPr>
+          <w:rFonts w:ascii="Calibri" w:hAnsi="Calibri" w:cs="Calibri"/>
+          <w:sz w:val="22"/>
+          <w:szCs w:val="22"/>
+        </w:rPr>
+      </w:pPr>
+      <w:r>
+        <w:rPr>
+          <w:rFonts w:ascii="Calibri" w:hAnsi="Calibri" w:cs="Calibri"/>
+          <w:sz w:val="22"/>
+          <w:szCs w:val="22"/>
+        </w:rPr>
+        <w:t>The result of running the function</w:t>
+      </w:r>
+    </w:p>
+    <w:p>
+      <w:pPr>
+        <w:pStyle w:val="Body"/>
+        <w:jc w:val="center"/>
+        <w:rPr>
+          <w:b/>
+          <w:bCs/>
+          <w:u w:val="single"/>
+        </w:rPr>
+      </w:pPr>
+    </w:p>
+    <w:p>
+      <w:pPr>
+        <w:pStyle w:val="Body"/>
         <w:rPr>
           <w:b/>
           <w:bCs/>
@@ -1679,63 +1904,137 @@
     <w:p>
       <w:pPr>
         <w:pStyle w:val="Body"/>
-        <w:jc w:val="center"/>
-        <w:rPr>
-          <w:b/>
-          <w:bCs/>
-          <w:u w:val="single"/>
-        </w:rPr>
-      </w:pPr>
-    </w:p>
-    <w:p>
-      <w:pPr>
-        <w:pStyle w:val="Body"/>
-        <w:jc w:val="center"/>
-        <w:rPr>
-          <w:b/>
-          <w:bCs/>
-          <w:u w:val="single"/>
-        </w:rPr>
+        <w:keepNext/>
       </w:pPr>
       <w:r>
-        <w:rPr>
-          <w:b/>
-          <w:bCs/>
-          <w:u w:val="single"/>
-          <w:lang w:val="en-US"/>
-        </w:rPr>
-        <w:t>Paste Screenshot here</w:t>
+        <w:drawing>
+          <wp:inline distT="0" distB="0" distL="0" distR="0" wp14:anchorId="3E38F1BC" wp14:editId="1965C5E7">
+            <wp:extent cx="6120130" cy="1677670"/>
+            <wp:effectExtent l="0" t="0" r="1270" b="0"/>
+            <wp:docPr id="18" name="Picture 18"/>
+            <wp:cNvGraphicFramePr>
+              <a:graphicFrameLocks xmlns:a="http://schemas.openxmlformats.org/drawingml/2006/main" noChangeAspect="1"/>
+            </wp:cNvGraphicFramePr>
+            <a:graphic xmlns:a="http://schemas.openxmlformats.org/drawingml/2006/main">
+              <a:graphicData uri="http://schemas.openxmlformats.org/drawingml/2006/picture">
+                <pic:pic xmlns:pic="http://schemas.openxmlformats.org/drawingml/2006/picture">
+                  <pic:nvPicPr>
+                    <pic:cNvPr id="1" name=""/>
+                    <pic:cNvPicPr/>
+                  </pic:nvPicPr>
+                  <pic:blipFill>
+                    <a:blip r:embed="rId13"/>
+                    <a:stretch>
+                      <a:fillRect/>
+                    </a:stretch>
+                  </pic:blipFill>
+                  <pic:spPr>
+                    <a:xfrm>
+                      <a:off x="0" y="0"/>
+                      <a:ext cx="6120130" cy="1677670"/>
+                    </a:xfrm>
+                    <a:prstGeom prst="rect">
+                      <a:avLst/>
+                    </a:prstGeom>
+                  </pic:spPr>
+                </pic:pic>
+              </a:graphicData>
+            </a:graphic>
+          </wp:inline>
+        </w:drawing>
       </w:r>
     </w:p>
     <w:p>
       <w:pPr>
-        <w:pStyle w:val="Body"/>
-        <w:jc w:val="center"/>
-        <w:rPr>
-          <w:b/>
-          <w:bCs/>
-          <w:u w:val="single"/>
-        </w:rPr>
-      </w:pPr>
-    </w:p>
-    <w:p>
-      <w:pPr>
-        <w:pStyle w:val="Body"/>
-        <w:jc w:val="center"/>
-        <w:rPr>
-          <w:b/>
-          <w:bCs/>
-          <w:u w:val="single"/>
+        <w:pStyle w:val="Caption"/>
+        <w:jc w:val="center"/>
+        <w:rPr>
+          <w:rFonts w:ascii="Calibri" w:hAnsi="Calibri" w:cs="Calibri"/>
+          <w:b/>
+          <w:bCs/>
+          <w:sz w:val="22"/>
+          <w:szCs w:val="22"/>
         </w:rPr>
       </w:pPr>
       <w:r>
         <w:rPr>
-          <w:b/>
-          <w:bCs/>
-          <w:u w:val="single"/>
-          <w:lang w:val="en-US"/>
-        </w:rPr>
-        <w:t>Description here</w:t>
+          <w:rFonts w:ascii="Calibri" w:hAnsi="Calibri" w:cs="Calibri"/>
+          <w:sz w:val="22"/>
+          <w:szCs w:val="22"/>
+        </w:rPr>
+        <w:t>A function that searches data</w:t>
+      </w:r>
+    </w:p>
+    <w:p>
+      <w:pPr>
+        <w:pStyle w:val="Body"/>
+        <w:keepNext/>
+        <w:jc w:val="center"/>
+      </w:pPr>
+      <w:r>
+        <w:rPr>
+          <w:b/>
+          <w:bCs/>
+          <w:u w:val="single"/>
+        </w:rPr>
+        <w:lastRenderedPageBreak/>
+        <w:drawing>
+          <wp:inline distT="0" distB="0" distL="0" distR="0" wp14:anchorId="032296C9" wp14:editId="39289AAC">
+            <wp:extent cx="6120130" cy="2617470"/>
+            <wp:effectExtent l="0" t="0" r="1270" b="0"/>
+            <wp:docPr id="19" name="Picture 19"/>
+            <wp:cNvGraphicFramePr>
+              <a:graphicFrameLocks xmlns:a="http://schemas.openxmlformats.org/drawingml/2006/main" noChangeAspect="1"/>
+            </wp:cNvGraphicFramePr>
+            <a:graphic xmlns:a="http://schemas.openxmlformats.org/drawingml/2006/main">
+              <a:graphicData uri="http://schemas.openxmlformats.org/drawingml/2006/picture">
+                <pic:pic xmlns:pic="http://schemas.openxmlformats.org/drawingml/2006/picture">
+                  <pic:nvPicPr>
+                    <pic:cNvPr id="1" name=""/>
+                    <pic:cNvPicPr/>
+                  </pic:nvPicPr>
+                  <pic:blipFill>
+                    <a:blip r:embed="rId14"/>
+                    <a:stretch>
+                      <a:fillRect/>
+                    </a:stretch>
+                  </pic:blipFill>
+                  <pic:spPr>
+                    <a:xfrm>
+                      <a:off x="0" y="0"/>
+                      <a:ext cx="6120130" cy="2617470"/>
+                    </a:xfrm>
+                    <a:prstGeom prst="rect">
+                      <a:avLst/>
+                    </a:prstGeom>
+                  </pic:spPr>
+                </pic:pic>
+              </a:graphicData>
+            </a:graphic>
+          </wp:inline>
+        </w:drawing>
+      </w:r>
+    </w:p>
+    <w:p>
+      <w:pPr>
+        <w:pStyle w:val="Caption"/>
+        <w:jc w:val="center"/>
+        <w:rPr>
+          <w:rFonts w:ascii="Calibri" w:hAnsi="Calibri" w:cs="Calibri"/>
+          <w:b/>
+          <w:bCs/>
+          <w:sz w:val="22"/>
+          <w:szCs w:val="22"/>
+          <w:u w:val="single"/>
+        </w:rPr>
+      </w:pPr>
+      <w:r>
+        <w:rPr>
+          <w:rFonts w:ascii="Calibri" w:hAnsi="Calibri" w:cs="Calibri"/>
+          <w:sz w:val="22"/>
+          <w:szCs w:val="22"/>
+        </w:rPr>
+        <w:t>The result of the function running</w:t>
       </w:r>
     </w:p>
     <w:p>
@@ -1789,7 +2088,7 @@
         </w:trPr>
         <w:tc>
           <w:tcPr>
-            <w:tcW w:w="816" w:type="dxa"/>
+            <w:tcW w:w="817" w:type="dxa"/>
             <w:tcBorders>
               <w:top w:val="single" w:sz="2" w:space="0" w:color="000000"/>
               <w:left w:val="single" w:sz="2" w:space="0" w:color="000000"/>
@@ -1876,7 +2175,7 @@
         </w:tc>
         <w:tc>
           <w:tcPr>
-            <w:tcW w:w="3997" w:type="dxa"/>
+            <w:tcW w:w="3998" w:type="dxa"/>
             <w:tcBorders>
               <w:top w:val="single" w:sz="2" w:space="0" w:color="000000"/>
               <w:left w:val="single" w:sz="2" w:space="0" w:color="000000"/>
@@ -1903,7 +2202,7 @@
         </w:trPr>
         <w:tc>
           <w:tcPr>
-            <w:tcW w:w="816" w:type="dxa"/>
+            <w:tcW w:w="817" w:type="dxa"/>
             <w:tcBorders>
               <w:top w:val="single" w:sz="4" w:space="0" w:color="000000"/>
               <w:left w:val="single" w:sz="2" w:space="0" w:color="000000"/>
@@ -2058,7 +2357,7 @@
         </w:trPr>
         <w:tc>
           <w:tcPr>
-            <w:tcW w:w="816" w:type="dxa"/>
+            <w:tcW w:w="817" w:type="dxa"/>
             <w:tcBorders>
               <w:top w:val="single" w:sz="2" w:space="0" w:color="000000"/>
               <w:left w:val="single" w:sz="2" w:space="0" w:color="000000"/>
@@ -2130,443 +2429,249 @@
     <w:p>
       <w:pPr>
         <w:pStyle w:val="Body"/>
-        <w:rPr>
-          <w:b/>
-          <w:bCs/>
-        </w:rPr>
-      </w:pPr>
-    </w:p>
-    <w:p>
-      <w:pPr>
-        <w:pStyle w:val="Body"/>
-        <w:jc w:val="center"/>
-        <w:rPr>
-          <w:b/>
-          <w:bCs/>
-          <w:u w:val="single"/>
-        </w:rPr>
-      </w:pPr>
-    </w:p>
-    <w:p>
-      <w:pPr>
-        <w:pStyle w:val="Body"/>
-        <w:jc w:val="center"/>
-        <w:rPr>
-          <w:b/>
-          <w:bCs/>
-          <w:u w:val="single"/>
-        </w:rPr>
+        <w:keepNext/>
+        <w:jc w:val="center"/>
       </w:pPr>
       <w:r>
         <w:rPr>
           <w:b/>
           <w:bCs/>
+        </w:rPr>
+        <w:drawing>
+          <wp:inline distT="0" distB="0" distL="0" distR="0" wp14:anchorId="3079F55C" wp14:editId="48262339">
+            <wp:extent cx="3873500" cy="952500"/>
+            <wp:effectExtent l="0" t="0" r="0" b="0"/>
+            <wp:docPr id="20" name="Picture 20"/>
+            <wp:cNvGraphicFramePr>
+              <a:graphicFrameLocks xmlns:a="http://schemas.openxmlformats.org/drawingml/2006/main" noChangeAspect="1"/>
+            </wp:cNvGraphicFramePr>
+            <a:graphic xmlns:a="http://schemas.openxmlformats.org/drawingml/2006/main">
+              <a:graphicData uri="http://schemas.openxmlformats.org/drawingml/2006/picture">
+                <pic:pic xmlns:pic="http://schemas.openxmlformats.org/drawingml/2006/picture">
+                  <pic:nvPicPr>
+                    <pic:cNvPr id="1" name=""/>
+                    <pic:cNvPicPr/>
+                  </pic:nvPicPr>
+                  <pic:blipFill>
+                    <a:blip r:embed="rId15"/>
+                    <a:stretch>
+                      <a:fillRect/>
+                    </a:stretch>
+                  </pic:blipFill>
+                  <pic:spPr>
+                    <a:xfrm>
+                      <a:off x="0" y="0"/>
+                      <a:ext cx="3873500" cy="952500"/>
+                    </a:xfrm>
+                    <a:prstGeom prst="rect">
+                      <a:avLst/>
+                    </a:prstGeom>
+                  </pic:spPr>
+                </pic:pic>
+              </a:graphicData>
+            </a:graphic>
+          </wp:inline>
+        </w:drawing>
+      </w:r>
+    </w:p>
+    <w:p>
+      <w:pPr>
+        <w:pStyle w:val="Caption"/>
+        <w:jc w:val="center"/>
+        <w:rPr>
+          <w:rFonts w:ascii="Calibri" w:hAnsi="Calibri" w:cs="Calibri"/>
+          <w:sz w:val="22"/>
+          <w:szCs w:val="22"/>
+        </w:rPr>
+      </w:pPr>
+      <w:r>
+        <w:rPr>
+          <w:rFonts w:ascii="Calibri" w:hAnsi="Calibri" w:cs="Calibri"/>
+          <w:sz w:val="22"/>
+          <w:szCs w:val="22"/>
+        </w:rPr>
+        <w:t>Function that sorts data</w:t>
+      </w:r>
+    </w:p>
+    <w:p>
+      <w:pPr>
+        <w:keepNext/>
+      </w:pPr>
+      <w:r>
+        <w:drawing>
+          <wp:inline distT="0" distB="0" distL="0" distR="0" wp14:anchorId="4FAA8D35" wp14:editId="1BEDC25C">
+            <wp:extent cx="6120130" cy="1453515"/>
+            <wp:effectExtent l="0" t="0" r="1270" b="0"/>
+            <wp:docPr id="21" name="Picture 21"/>
+            <wp:cNvGraphicFramePr>
+              <a:graphicFrameLocks xmlns:a="http://schemas.openxmlformats.org/drawingml/2006/main" noChangeAspect="1"/>
+            </wp:cNvGraphicFramePr>
+            <a:graphic xmlns:a="http://schemas.openxmlformats.org/drawingml/2006/main">
+              <a:graphicData uri="http://schemas.openxmlformats.org/drawingml/2006/picture">
+                <pic:pic xmlns:pic="http://schemas.openxmlformats.org/drawingml/2006/picture">
+                  <pic:nvPicPr>
+                    <pic:cNvPr id="1" name=""/>
+                    <pic:cNvPicPr/>
+                  </pic:nvPicPr>
+                  <pic:blipFill>
+                    <a:blip r:embed="rId16"/>
+                    <a:stretch>
+                      <a:fillRect/>
+                    </a:stretch>
+                  </pic:blipFill>
+                  <pic:spPr>
+                    <a:xfrm>
+                      <a:off x="0" y="0"/>
+                      <a:ext cx="6120130" cy="1453515"/>
+                    </a:xfrm>
+                    <a:prstGeom prst="rect">
+                      <a:avLst/>
+                    </a:prstGeom>
+                  </pic:spPr>
+                </pic:pic>
+              </a:graphicData>
+            </a:graphic>
+          </wp:inline>
+        </w:drawing>
+      </w:r>
+    </w:p>
+    <w:p>
+      <w:pPr>
+        <w:pStyle w:val="Caption"/>
+        <w:jc w:val="center"/>
+        <w:rPr>
+          <w:rFonts w:ascii="Calibri" w:hAnsi="Calibri" w:cs="Calibri"/>
+          <w:sz w:val="22"/>
+          <w:szCs w:val="22"/>
+        </w:rPr>
+      </w:pPr>
+      <w:r>
+        <w:rPr>
+          <w:rFonts w:ascii="Calibri" w:hAnsi="Calibri" w:cs="Calibri"/>
+          <w:sz w:val="22"/>
+          <w:szCs w:val="22"/>
+        </w:rPr>
+        <w:t>Result of running the sort function</w:t>
+      </w:r>
+    </w:p>
+    <w:p>
+      <w:pPr>
+        <w:pStyle w:val="Body"/>
+        <w:jc w:val="center"/>
+        <w:rPr>
+          <w:b/>
+          <w:bCs/>
+          <w:u w:val="single"/>
+        </w:rPr>
+      </w:pPr>
+    </w:p>
+    <w:p>
+      <w:pPr>
+        <w:pStyle w:val="Body"/>
+        <w:jc w:val="center"/>
+        <w:rPr>
+          <w:b/>
+          <w:bCs/>
+          <w:u w:val="single"/>
+        </w:rPr>
+      </w:pPr>
+    </w:p>
+    <w:p>
+      <w:pPr>
+        <w:pStyle w:val="Body"/>
+        <w:jc w:val="center"/>
+        <w:rPr>
+          <w:b/>
+          <w:bCs/>
+          <w:u w:val="single"/>
+        </w:rPr>
+      </w:pPr>
+    </w:p>
+    <w:p>
+      <w:pPr>
+        <w:pStyle w:val="Body"/>
+        <w:jc w:val="center"/>
+        <w:rPr>
+          <w:b/>
+          <w:bCs/>
+          <w:u w:val="single"/>
+        </w:rPr>
+      </w:pPr>
+    </w:p>
+    <w:p>
+      <w:pPr>
+        <w:pStyle w:val="Body"/>
+        <w:jc w:val="center"/>
+        <w:rPr>
+          <w:b/>
+          <w:bCs/>
+          <w:u w:val="single"/>
+        </w:rPr>
+      </w:pPr>
+    </w:p>
+    <w:p>
+      <w:pPr>
+        <w:pStyle w:val="Body"/>
+        <w:jc w:val="center"/>
+        <w:rPr>
+          <w:b/>
+          <w:bCs/>
+          <w:u w:val="single"/>
+        </w:rPr>
+      </w:pPr>
+    </w:p>
+    <w:p>
+      <w:pPr>
+        <w:pStyle w:val="Body"/>
+        <w:jc w:val="center"/>
+        <w:rPr>
+          <w:b/>
+          <w:bCs/>
+          <w:u w:val="single"/>
+        </w:rPr>
+      </w:pPr>
+    </w:p>
+    <w:p>
+      <w:pPr>
+        <w:pStyle w:val="Body"/>
+        <w:jc w:val="center"/>
+        <w:rPr>
+          <w:b/>
+          <w:bCs/>
+          <w:u w:val="single"/>
+        </w:rPr>
+      </w:pPr>
+    </w:p>
+    <w:p>
+      <w:pPr>
+        <w:pStyle w:val="Body"/>
+        <w:rPr>
+          <w:b/>
+          <w:bCs/>
+          <w:u w:val="single"/>
+        </w:rPr>
+      </w:pPr>
+      <w:bookmarkStart w:id="0" w:name="_GoBack"/>
+      <w:bookmarkEnd w:id="0"/>
+    </w:p>
+    <w:p>
+      <w:pPr>
+        <w:pStyle w:val="Body"/>
+        <w:jc w:val="center"/>
+        <w:rPr>
+          <w:b/>
+          <w:bCs/>
+          <w:u w:val="single"/>
+        </w:rPr>
+      </w:pPr>
+      <w:r>
+        <w:rPr>
+          <w:b/>
+          <w:bCs/>
           <w:u w:val="single"/>
           <w:lang w:val="en-US"/>
         </w:rPr>
-        <w:t>Paste Screenshot here</w:t>
-      </w:r>
-    </w:p>
-    <w:p>
-      <w:pPr>
-        <w:pStyle w:val="Body"/>
-        <w:jc w:val="center"/>
-        <w:rPr>
-          <w:b/>
-          <w:bCs/>
-          <w:u w:val="single"/>
-        </w:rPr>
-      </w:pPr>
-    </w:p>
-    <w:p>
-      <w:pPr>
-        <w:pStyle w:val="Body"/>
-        <w:jc w:val="center"/>
-        <w:rPr>
-          <w:b/>
-          <w:bCs/>
-          <w:u w:val="single"/>
-        </w:rPr>
-      </w:pPr>
-      <w:r>
-        <w:rPr>
-          <w:b/>
-          <w:bCs/>
-          <w:u w:val="single"/>
-          <w:lang w:val="en-US"/>
-        </w:rPr>
-        <w:t>Description here</w:t>
-      </w:r>
-    </w:p>
-    <w:p>
-      <w:pPr>
-        <w:pStyle w:val="Body"/>
-        <w:jc w:val="center"/>
-        <w:rPr>
-          <w:b/>
-          <w:bCs/>
-          <w:u w:val="single"/>
-        </w:rPr>
-      </w:pPr>
-    </w:p>
-    <w:p>
-      <w:pPr>
-        <w:pStyle w:val="Body"/>
-        <w:jc w:val="center"/>
-        <w:rPr>
-          <w:b/>
-          <w:bCs/>
-          <w:u w:val="single"/>
-        </w:rPr>
-      </w:pPr>
-    </w:p>
-    <w:p>
-      <w:pPr>
-        <w:pStyle w:val="Body"/>
-        <w:jc w:val="center"/>
-        <w:rPr>
-          <w:b/>
-          <w:bCs/>
-          <w:u w:val="single"/>
-        </w:rPr>
-      </w:pPr>
-    </w:p>
-    <w:p>
-      <w:pPr>
-        <w:pStyle w:val="Body"/>
-        <w:jc w:val="center"/>
-        <w:rPr>
-          <w:b/>
-          <w:bCs/>
-          <w:u w:val="single"/>
-        </w:rPr>
-      </w:pPr>
-    </w:p>
-    <w:p>
-      <w:pPr>
-        <w:pStyle w:val="Body"/>
-        <w:jc w:val="center"/>
-        <w:rPr>
-          <w:b/>
-          <w:bCs/>
-          <w:u w:val="single"/>
-        </w:rPr>
-      </w:pPr>
-    </w:p>
-    <w:p>
-      <w:pPr>
-        <w:pStyle w:val="Body"/>
-        <w:jc w:val="center"/>
-        <w:rPr>
-          <w:b/>
-          <w:bCs/>
-          <w:u w:val="single"/>
-        </w:rPr>
-      </w:pPr>
-    </w:p>
-    <w:p>
-      <w:pPr>
-        <w:pStyle w:val="Body"/>
-        <w:jc w:val="center"/>
-        <w:rPr>
-          <w:b/>
-          <w:bCs/>
-          <w:u w:val="single"/>
-        </w:rPr>
-      </w:pPr>
-    </w:p>
-    <w:p>
-      <w:pPr>
-        <w:pStyle w:val="Body"/>
-        <w:jc w:val="center"/>
-        <w:rPr>
-          <w:b/>
-          <w:bCs/>
-          <w:u w:val="single"/>
-        </w:rPr>
-      </w:pPr>
-    </w:p>
-    <w:p>
-      <w:pPr>
-        <w:pStyle w:val="Body"/>
-        <w:jc w:val="center"/>
-        <w:rPr>
-          <w:b/>
-          <w:bCs/>
-          <w:u w:val="single"/>
-        </w:rPr>
-      </w:pPr>
-    </w:p>
-    <w:p>
-      <w:pPr>
-        <w:pStyle w:val="Body"/>
-        <w:jc w:val="center"/>
-        <w:rPr>
-          <w:b/>
-          <w:bCs/>
-          <w:u w:val="single"/>
-        </w:rPr>
-      </w:pPr>
-    </w:p>
-    <w:p>
-      <w:pPr>
-        <w:pStyle w:val="Body"/>
-        <w:jc w:val="center"/>
-        <w:rPr>
-          <w:b/>
-          <w:bCs/>
-          <w:u w:val="single"/>
-        </w:rPr>
-      </w:pPr>
-    </w:p>
-    <w:p>
-      <w:pPr>
-        <w:pStyle w:val="Body"/>
-        <w:jc w:val="center"/>
-        <w:rPr>
-          <w:b/>
-          <w:bCs/>
-          <w:u w:val="single"/>
-        </w:rPr>
-      </w:pPr>
-    </w:p>
-    <w:p>
-      <w:pPr>
-        <w:pStyle w:val="Body"/>
-        <w:jc w:val="center"/>
-        <w:rPr>
-          <w:b/>
-          <w:bCs/>
-          <w:u w:val="single"/>
-        </w:rPr>
-      </w:pPr>
-    </w:p>
-    <w:p>
-      <w:pPr>
-        <w:pStyle w:val="Body"/>
-        <w:jc w:val="center"/>
-        <w:rPr>
-          <w:b/>
-          <w:bCs/>
-          <w:u w:val="single"/>
-        </w:rPr>
-      </w:pPr>
-    </w:p>
-    <w:p>
-      <w:pPr>
-        <w:pStyle w:val="Body"/>
-        <w:jc w:val="center"/>
-        <w:rPr>
-          <w:b/>
-          <w:bCs/>
-          <w:u w:val="single"/>
-        </w:rPr>
-      </w:pPr>
-    </w:p>
-    <w:p>
-      <w:pPr>
-        <w:pStyle w:val="Body"/>
-        <w:jc w:val="center"/>
-        <w:rPr>
-          <w:b/>
-          <w:bCs/>
-          <w:u w:val="single"/>
-        </w:rPr>
-      </w:pPr>
-    </w:p>
-    <w:p>
-      <w:pPr>
-        <w:pStyle w:val="Body"/>
-        <w:jc w:val="center"/>
-        <w:rPr>
-          <w:b/>
-          <w:bCs/>
-          <w:u w:val="single"/>
-        </w:rPr>
-      </w:pPr>
-    </w:p>
-    <w:p>
-      <w:pPr>
-        <w:pStyle w:val="Body"/>
-        <w:jc w:val="center"/>
-        <w:rPr>
-          <w:b/>
-          <w:bCs/>
-          <w:u w:val="single"/>
-        </w:rPr>
-      </w:pPr>
-    </w:p>
-    <w:p>
-      <w:pPr>
-        <w:pStyle w:val="Body"/>
-        <w:jc w:val="center"/>
-        <w:rPr>
-          <w:b/>
-          <w:bCs/>
-          <w:u w:val="single"/>
-        </w:rPr>
-      </w:pPr>
-    </w:p>
-    <w:p>
-      <w:pPr>
-        <w:pStyle w:val="Body"/>
-        <w:jc w:val="center"/>
-        <w:rPr>
-          <w:b/>
-          <w:bCs/>
-          <w:u w:val="single"/>
-        </w:rPr>
-      </w:pPr>
-    </w:p>
-    <w:p>
-      <w:pPr>
-        <w:pStyle w:val="Body"/>
-        <w:jc w:val="center"/>
-        <w:rPr>
-          <w:b/>
-          <w:bCs/>
-          <w:u w:val="single"/>
-        </w:rPr>
-      </w:pPr>
-    </w:p>
-    <w:p>
-      <w:pPr>
-        <w:pStyle w:val="Body"/>
-        <w:jc w:val="center"/>
-        <w:rPr>
-          <w:b/>
-          <w:bCs/>
-          <w:u w:val="single"/>
-        </w:rPr>
-      </w:pPr>
-    </w:p>
-    <w:p>
-      <w:pPr>
-        <w:pStyle w:val="Body"/>
-        <w:jc w:val="center"/>
-        <w:rPr>
-          <w:b/>
-          <w:bCs/>
-          <w:u w:val="single"/>
-        </w:rPr>
-      </w:pPr>
-    </w:p>
-    <w:p>
-      <w:pPr>
-        <w:pStyle w:val="Body"/>
-        <w:jc w:val="center"/>
-        <w:rPr>
-          <w:b/>
-          <w:bCs/>
-          <w:u w:val="single"/>
-        </w:rPr>
-      </w:pPr>
-    </w:p>
-    <w:p>
-      <w:pPr>
-        <w:pStyle w:val="Body"/>
-        <w:jc w:val="center"/>
-        <w:rPr>
-          <w:b/>
-          <w:bCs/>
-          <w:u w:val="single"/>
-        </w:rPr>
-      </w:pPr>
-    </w:p>
-    <w:p>
-      <w:pPr>
-        <w:pStyle w:val="Body"/>
-        <w:jc w:val="center"/>
-        <w:rPr>
-          <w:b/>
-          <w:bCs/>
-          <w:u w:val="single"/>
-        </w:rPr>
-      </w:pPr>
-    </w:p>
-    <w:p>
-      <w:pPr>
-        <w:pStyle w:val="Body"/>
-        <w:jc w:val="center"/>
-        <w:rPr>
-          <w:b/>
-          <w:bCs/>
-          <w:u w:val="single"/>
-        </w:rPr>
-      </w:pPr>
-    </w:p>
-    <w:p>
-      <w:pPr>
-        <w:pStyle w:val="Body"/>
-        <w:jc w:val="center"/>
-        <w:rPr>
-          <w:b/>
-          <w:bCs/>
-          <w:u w:val="single"/>
-        </w:rPr>
-      </w:pPr>
-    </w:p>
-    <w:p>
-      <w:pPr>
-        <w:pStyle w:val="Body"/>
-        <w:jc w:val="center"/>
-        <w:rPr>
-          <w:b/>
-          <w:bCs/>
-          <w:u w:val="single"/>
-        </w:rPr>
-      </w:pPr>
-    </w:p>
-    <w:p>
-      <w:pPr>
-        <w:pStyle w:val="Body"/>
-        <w:jc w:val="center"/>
-        <w:rPr>
-          <w:b/>
-          <w:bCs/>
-          <w:u w:val="single"/>
-        </w:rPr>
-      </w:pPr>
-    </w:p>
-    <w:p>
-      <w:pPr>
-        <w:pStyle w:val="Body"/>
-        <w:jc w:val="center"/>
-        <w:rPr>
-          <w:b/>
-          <w:bCs/>
-          <w:u w:val="single"/>
-        </w:rPr>
-      </w:pPr>
-    </w:p>
-    <w:p>
-      <w:pPr>
-        <w:pStyle w:val="Body"/>
-        <w:jc w:val="center"/>
-        <w:rPr>
-          <w:b/>
-          <w:bCs/>
-          <w:u w:val="single"/>
-        </w:rPr>
-      </w:pPr>
-    </w:p>
-    <w:p>
-      <w:pPr>
-        <w:pStyle w:val="Body"/>
-        <w:jc w:val="center"/>
-        <w:rPr>
-          <w:b/>
-          <w:bCs/>
-          <w:u w:val="single"/>
-        </w:rPr>
-      </w:pPr>
-      <w:r>
-        <w:rPr>
-          <w:b/>
-          <w:bCs/>
-          <w:u w:val="single"/>
-          <w:lang w:val="en-US"/>
-        </w:rPr>
+        <w:lastRenderedPageBreak/>
         <w:t>Week 5 and 6</w:t>
       </w:r>
     </w:p>
@@ -3893,7 +3998,6 @@
               <w:rPr>
                 <w:rFonts w:eastAsia="Arial Unicode MS" w:cs="Arial Unicode MS"/>
               </w:rPr>
-              <w:lastRenderedPageBreak/>
               <w:t>Unit</w:t>
             </w:r>
           </w:p>
@@ -5331,7 +5435,6 @@
               <w:rPr>
                 <w:rFonts w:eastAsia="Arial Unicode MS" w:cs="Arial Unicode MS"/>
               </w:rPr>
-              <w:lastRenderedPageBreak/>
               <w:t>Unit</w:t>
             </w:r>
           </w:p>
@@ -7124,6 +7227,7 @@
               <w:rPr>
                 <w:rFonts w:eastAsia="Arial Unicode MS" w:cs="Arial Unicode MS"/>
               </w:rPr>
+              <w:lastRenderedPageBreak/>
               <w:t>Unit</w:t>
             </w:r>
           </w:p>
@@ -9473,7 +9577,6 @@
           <w:bCs/>
           <w:u w:val="single"/>
         </w:rPr>
-        <w:lastRenderedPageBreak/>
         <w:drawing>
           <wp:inline distT="0" distB="0" distL="0" distR="0" wp14:anchorId="17F3634E" wp14:editId="49D1F109">
             <wp:extent cx="6120130" cy="2714625"/>
@@ -9490,7 +9593,7 @@
                     <pic:cNvPicPr/>
                   </pic:nvPicPr>
                   <pic:blipFill>
-                    <a:blip r:embed="rId8"/>
+                    <a:blip r:embed="rId17"/>
                     <a:stretch>
                       <a:fillRect/>
                     </a:stretch>
@@ -9545,6 +9648,7 @@
           <w:bCs/>
           <w:u w:val="single"/>
         </w:rPr>
+        <w:lastRenderedPageBreak/>
         <w:drawing>
           <wp:inline distT="0" distB="0" distL="0" distR="0" wp14:anchorId="59BC70D2" wp14:editId="0A81793C">
             <wp:extent cx="6120130" cy="3294380"/>
@@ -9561,7 +9665,7 @@
                     <pic:cNvPicPr/>
                   </pic:nvPicPr>
                   <pic:blipFill>
-                    <a:blip r:embed="rId9"/>
+                    <a:blip r:embed="rId18"/>
                     <a:stretch>
                       <a:fillRect/>
                     </a:stretch>
@@ -9616,7 +9720,6 @@
           <w:bCs/>
           <w:u w:val="single"/>
         </w:rPr>
-        <w:lastRenderedPageBreak/>
         <w:drawing>
           <wp:inline distT="0" distB="0" distL="0" distR="0" wp14:anchorId="2268BCD0" wp14:editId="5554DC61">
             <wp:extent cx="6120130" cy="3381375"/>
@@ -9633,7 +9736,7 @@
                     <pic:cNvPicPr/>
                   </pic:nvPicPr>
                   <pic:blipFill>
-                    <a:blip r:embed="rId10"/>
+                    <a:blip r:embed="rId19"/>
                     <a:stretch>
                       <a:fillRect/>
                     </a:stretch>
@@ -9743,6 +9846,7 @@
           <w:bCs/>
           <w:u w:val="single"/>
         </w:rPr>
+        <w:lastRenderedPageBreak/>
         <w:drawing>
           <wp:inline distT="0" distB="0" distL="0" distR="0" wp14:anchorId="613FA163" wp14:editId="2B32CAE9">
             <wp:extent cx="6120130" cy="3219450"/>
@@ -9759,7 +9863,7 @@
                     <pic:cNvPicPr/>
                   </pic:nvPicPr>
                   <pic:blipFill>
-                    <a:blip r:embed="rId11"/>
+                    <a:blip r:embed="rId20"/>
                     <a:stretch>
                       <a:fillRect/>
                     </a:stretch>
@@ -9832,7 +9936,6 @@
           <w:bCs/>
           <w:u w:val="single"/>
         </w:rPr>
-        <w:lastRenderedPageBreak/>
         <w:drawing>
           <wp:inline distT="0" distB="0" distL="0" distR="0" wp14:anchorId="77021644" wp14:editId="3D14A5EC">
             <wp:extent cx="6120130" cy="2587625"/>
@@ -9849,7 +9952,7 @@
                     <pic:cNvPicPr/>
                   </pic:nvPicPr>
                   <pic:blipFill>
-                    <a:blip r:embed="rId12"/>
+                    <a:blip r:embed="rId21"/>
                     <a:stretch>
                       <a:fillRect/>
                     </a:stretch>
@@ -9999,6 +10102,7 @@
           <w:bCs/>
           <w:u w:val="single"/>
         </w:rPr>
+        <w:lastRenderedPageBreak/>
         <w:drawing>
           <wp:inline distT="0" distB="0" distL="0" distR="0" wp14:anchorId="3D805270" wp14:editId="488088C3">
             <wp:extent cx="6120130" cy="2980055"/>
@@ -10015,7 +10119,7 @@
                     <pic:cNvPicPr/>
                   </pic:nvPicPr>
                   <pic:blipFill>
-                    <a:blip r:embed="rId13"/>
+                    <a:blip r:embed="rId22"/>
                     <a:stretch>
                       <a:fillRect/>
                     </a:stretch>
@@ -10075,21 +10179,19 @@
         </w:rPr>
         <w:t xml:space="preserve"> method failing then passing</w:t>
       </w:r>
-      <w:bookmarkStart w:id="0" w:name="_GoBack"/>
-      <w:bookmarkEnd w:id="0"/>
-    </w:p>
-    <w:p>
-      <w:pPr>
-        <w:pStyle w:val="Body"/>
-        <w:jc w:val="center"/>
-        <w:rPr>
-          <w:b/>
-          <w:bCs/>
-          <w:u w:val="single"/>
+    </w:p>
+    <w:p>
+      <w:pPr>
+        <w:pStyle w:val="Body"/>
+        <w:keepNext/>
+        <w:jc w:val="center"/>
+        <w:rPr>
+          <w:rFonts w:ascii="Calibri" w:hAnsi="Calibri" w:cs="Calibri"/>
         </w:rPr>
       </w:pPr>
       <w:r>
         <w:rPr>
+          <w:rFonts w:ascii="Calibri" w:hAnsi="Calibri" w:cs="Calibri"/>
           <w:b/>
           <w:bCs/>
           <w:u w:val="single"/>
@@ -10111,7 +10213,7 @@
                     <pic:cNvPicPr/>
                   </pic:nvPicPr>
                   <pic:blipFill>
-                    <a:blip r:embed="rId14"/>
+                    <a:blip r:embed="rId23"/>
                     <a:stretch>
                       <a:fillRect/>
                     </a:stretch>
@@ -10130,6 +10232,46 @@
             </a:graphic>
           </wp:inline>
         </w:drawing>
+      </w:r>
+    </w:p>
+    <w:p>
+      <w:pPr>
+        <w:pStyle w:val="Caption"/>
+        <w:jc w:val="center"/>
+        <w:rPr>
+          <w:rFonts w:ascii="Calibri" w:hAnsi="Calibri" w:cs="Calibri"/>
+          <w:b/>
+          <w:bCs/>
+          <w:sz w:val="22"/>
+          <w:szCs w:val="22"/>
+          <w:u w:val="single"/>
+        </w:rPr>
+      </w:pPr>
+      <w:r>
+        <w:rPr>
+          <w:rFonts w:ascii="Calibri" w:hAnsi="Calibri" w:cs="Calibri"/>
+          <w:sz w:val="22"/>
+          <w:szCs w:val="22"/>
+        </w:rPr>
+        <w:t xml:space="preserve">Final Corrected </w:t>
+      </w:r>
+      <w:proofErr w:type="spellStart"/>
+      <w:r>
+        <w:rPr>
+          <w:rFonts w:ascii="Calibri" w:hAnsi="Calibri" w:cs="Calibri"/>
+          <w:sz w:val="22"/>
+          <w:szCs w:val="22"/>
+        </w:rPr>
+        <w:t>CardGame</w:t>
+      </w:r>
+      <w:proofErr w:type="spellEnd"/>
+      <w:r>
+        <w:rPr>
+          <w:rFonts w:ascii="Calibri" w:hAnsi="Calibri" w:cs="Calibri"/>
+          <w:sz w:val="22"/>
+          <w:szCs w:val="22"/>
+        </w:rPr>
+        <w:t xml:space="preserve"> Class with All Errors Corrected</w:t>
       </w:r>
     </w:p>
     <w:p>
@@ -15707,12 +15849,12 @@
       </w:r>
     </w:p>
     <w:sectPr>
-      <w:headerReference w:type="even" r:id="rId15"/>
-      <w:headerReference w:type="default" r:id="rId16"/>
-      <w:footerReference w:type="even" r:id="rId17"/>
-      <w:footerReference w:type="default" r:id="rId18"/>
-      <w:headerReference w:type="first" r:id="rId19"/>
-      <w:footerReference w:type="first" r:id="rId20"/>
+      <w:headerReference w:type="even" r:id="rId24"/>
+      <w:headerReference w:type="default" r:id="rId25"/>
+      <w:footerReference w:type="even" r:id="rId26"/>
+      <w:footerReference w:type="default" r:id="rId27"/>
+      <w:headerReference w:type="first" r:id="rId28"/>
+      <w:footerReference w:type="first" r:id="rId29"/>
       <w:pgSz w:w="11906" w:h="16838"/>
       <w:pgMar w:top="1134" w:right="1134" w:bottom="1134" w:left="1134" w:header="709" w:footer="850" w:gutter="0"/>
       <w:cols w:space="720"/>

</xml_diff>